<commit_message>
Modificato Titolo interno file EffettuaConsegna
</commit_message>
<xml_diff>
--- a/Documents/Eat&Reorder - Use Cases documents/UC RFC Consegna/RFC3 - EffettuaConsegna.docx
+++ b/Documents/Eat&Reorder - Use Cases documents/UC RFC Consegna/RFC3 - EffettuaConsegna.docx
@@ -63,9 +63,24 @@
                 <w:b/>
                 <w:bCs/>
               </w:rPr>
-              <w:t xml:space="preserve">RFC1 - </w:t>
-            </w:r>
-            <w:proofErr w:type="spellStart"/>
+              <w:t>RFC</w:t>
+            </w:r>
+            <w:r>
+              <w:rPr>
+                <w:b/>
+                <w:bCs/>
+              </w:rPr>
+              <w:t>3</w:t>
+            </w:r>
+            <w:bookmarkStart w:id="0" w:name="_GoBack"/>
+            <w:bookmarkEnd w:id="0"/>
+            <w:r>
+              <w:rPr>
+                <w:b/>
+                <w:bCs/>
+              </w:rPr>
+              <w:t xml:space="preserve"> - </w:t>
+            </w:r>
             <w:r>
               <w:rPr>
                 <w:b/>
@@ -73,7 +88,6 @@
               </w:rPr>
               <w:t>EffettuaConsegna</w:t>
             </w:r>
-            <w:proofErr w:type="spellEnd"/>
           </w:p>
         </w:tc>
       </w:tr>
@@ -656,8 +670,6 @@
             </w:pPr>
           </w:p>
         </w:tc>
-        <w:bookmarkStart w:id="0" w:name="_GoBack"/>
-        <w:bookmarkEnd w:id="0"/>
       </w:tr>
     </w:tbl>
     <w:p>

</xml_diff>